<commit_message>
fix some style issue
</commit_message>
<xml_diff>
--- a/Jacob Kupersmith - Resume.docx
+++ b/Jacob Kupersmith - Resume.docx
@@ -154,14 +154,18 @@
     <w:p>
       <w:pPr>
         <w:pStyle w:val="PreformattedText"/>
-        <w:bidi w:val="0"/>
-        <w:spacing w:lineRule="auto" w:line="276"/>
-        <w:jc w:val="start"/>
-        <w:rPr/>
-      </w:pPr>
-      <w:r>
-        <w:rPr/>
-        <w:t xml:space="preserve">- Programming Languages: Python, Go, C/C++, Perl, </w:t>
+        <w:numPr>
+          <w:ilvl w:val="0"/>
+          <w:numId w:val="9"/>
+        </w:numPr>
+        <w:bidi w:val="0"/>
+        <w:spacing w:lineRule="auto" w:line="276"/>
+        <w:jc w:val="start"/>
+        <w:rPr/>
+      </w:pPr>
+      <w:r>
+        <w:rPr/>
+        <w:t xml:space="preserve">Programming Languages: Python, Go, C/C++, Perl, </w:t>
       </w:r>
       <w:r>
         <w:rPr/>
@@ -183,40 +187,52 @@
     <w:p>
       <w:pPr>
         <w:pStyle w:val="PreformattedText"/>
-        <w:bidi w:val="0"/>
-        <w:spacing w:lineRule="auto" w:line="276"/>
-        <w:jc w:val="start"/>
-        <w:rPr/>
-      </w:pPr>
-      <w:r>
-        <w:rPr/>
-        <w:t>- Databases: PostgreSQL, MariaDB/MySQL, Elasticsearch, MongoDB, Redis</w:t>
-      </w:r>
-    </w:p>
-    <w:p>
-      <w:pPr>
-        <w:pStyle w:val="PreformattedText"/>
-        <w:bidi w:val="0"/>
-        <w:spacing w:lineRule="auto" w:line="276"/>
-        <w:jc w:val="start"/>
-        <w:rPr/>
-      </w:pPr>
-      <w:r>
-        <w:rPr/>
-        <w:t>- Web Frameworks: Express.js, Vue.js, Angular</w:t>
-      </w:r>
-    </w:p>
-    <w:p>
-      <w:pPr>
-        <w:pStyle w:val="PreformattedText"/>
-        <w:bidi w:val="0"/>
-        <w:spacing w:lineRule="auto" w:line="276"/>
-        <w:jc w:val="start"/>
-        <w:rPr/>
-      </w:pPr>
-      <w:r>
-        <w:rPr/>
-        <w:t xml:space="preserve">- DevOps: Kubernetes, </w:t>
+        <w:numPr>
+          <w:ilvl w:val="0"/>
+          <w:numId w:val="9"/>
+        </w:numPr>
+        <w:bidi w:val="0"/>
+        <w:spacing w:lineRule="auto" w:line="276"/>
+        <w:jc w:val="start"/>
+        <w:rPr/>
+      </w:pPr>
+      <w:r>
+        <w:rPr/>
+        <w:t>Databases: PostgreSQL, MariaDB/MySQL, Elasticsearch, MongoDB, Redis</w:t>
+      </w:r>
+    </w:p>
+    <w:p>
+      <w:pPr>
+        <w:pStyle w:val="PreformattedText"/>
+        <w:numPr>
+          <w:ilvl w:val="0"/>
+          <w:numId w:val="9"/>
+        </w:numPr>
+        <w:bidi w:val="0"/>
+        <w:spacing w:lineRule="auto" w:line="276"/>
+        <w:jc w:val="start"/>
+        <w:rPr/>
+      </w:pPr>
+      <w:r>
+        <w:rPr/>
+        <w:t>Web Frameworks: Express.js, Vue.js, Angular</w:t>
+      </w:r>
+    </w:p>
+    <w:p>
+      <w:pPr>
+        <w:pStyle w:val="PreformattedText"/>
+        <w:numPr>
+          <w:ilvl w:val="0"/>
+          <w:numId w:val="9"/>
+        </w:numPr>
+        <w:bidi w:val="0"/>
+        <w:spacing w:lineRule="auto" w:line="276"/>
+        <w:jc w:val="start"/>
+        <w:rPr/>
+      </w:pPr>
+      <w:r>
+        <w:rPr/>
+        <w:t xml:space="preserve">DevOps: Kubernetes, </w:t>
       </w:r>
       <w:r>
         <w:rPr/>
@@ -1923,6 +1939,143 @@
     </w:lvl>
   </w:abstractNum>
   <w:abstractNum w:abstractNumId="8">
+    <w:lvl w:ilvl="0">
+      <w:start w:val="1"/>
+      <w:numFmt w:val="bullet"/>
+      <w:lvlText w:val=""/>
+      <w:lvlJc w:val="start"/>
+      <w:pPr>
+        <w:tabs>
+          <w:tab w:val="num" w:pos="720"/>
+        </w:tabs>
+        <w:ind w:start="720" w:hanging="360"/>
+      </w:pPr>
+      <w:rPr>
+        <w:rFonts w:ascii="Symbol" w:hAnsi="Symbol" w:cs="Symbol" w:hint="default"/>
+      </w:rPr>
+    </w:lvl>
+    <w:lvl w:ilvl="1">
+      <w:start w:val="1"/>
+      <w:numFmt w:val="bullet"/>
+      <w:lvlText w:val="◦"/>
+      <w:lvlJc w:val="start"/>
+      <w:pPr>
+        <w:tabs>
+          <w:tab w:val="num" w:pos="1080"/>
+        </w:tabs>
+        <w:ind w:start="1080" w:hanging="360"/>
+      </w:pPr>
+      <w:rPr>
+        <w:rFonts w:ascii="OpenSymbol" w:hAnsi="OpenSymbol" w:cs="OpenSymbol" w:hint="default"/>
+      </w:rPr>
+    </w:lvl>
+    <w:lvl w:ilvl="2">
+      <w:start w:val="1"/>
+      <w:numFmt w:val="bullet"/>
+      <w:lvlText w:val="▪"/>
+      <w:lvlJc w:val="start"/>
+      <w:pPr>
+        <w:tabs>
+          <w:tab w:val="num" w:pos="1440"/>
+        </w:tabs>
+        <w:ind w:start="1440" w:hanging="360"/>
+      </w:pPr>
+      <w:rPr>
+        <w:rFonts w:ascii="OpenSymbol" w:hAnsi="OpenSymbol" w:cs="OpenSymbol" w:hint="default"/>
+      </w:rPr>
+    </w:lvl>
+    <w:lvl w:ilvl="3">
+      <w:start w:val="1"/>
+      <w:numFmt w:val="bullet"/>
+      <w:lvlText w:val=""/>
+      <w:lvlJc w:val="start"/>
+      <w:pPr>
+        <w:tabs>
+          <w:tab w:val="num" w:pos="1800"/>
+        </w:tabs>
+        <w:ind w:start="1800" w:hanging="360"/>
+      </w:pPr>
+      <w:rPr>
+        <w:rFonts w:ascii="Symbol" w:hAnsi="Symbol" w:cs="Symbol" w:hint="default"/>
+      </w:rPr>
+    </w:lvl>
+    <w:lvl w:ilvl="4">
+      <w:start w:val="1"/>
+      <w:numFmt w:val="bullet"/>
+      <w:lvlText w:val="◦"/>
+      <w:lvlJc w:val="start"/>
+      <w:pPr>
+        <w:tabs>
+          <w:tab w:val="num" w:pos="2160"/>
+        </w:tabs>
+        <w:ind w:start="2160" w:hanging="360"/>
+      </w:pPr>
+      <w:rPr>
+        <w:rFonts w:ascii="OpenSymbol" w:hAnsi="OpenSymbol" w:cs="OpenSymbol" w:hint="default"/>
+      </w:rPr>
+    </w:lvl>
+    <w:lvl w:ilvl="5">
+      <w:start w:val="1"/>
+      <w:numFmt w:val="bullet"/>
+      <w:lvlText w:val="▪"/>
+      <w:lvlJc w:val="start"/>
+      <w:pPr>
+        <w:tabs>
+          <w:tab w:val="num" w:pos="2520"/>
+        </w:tabs>
+        <w:ind w:start="2520" w:hanging="360"/>
+      </w:pPr>
+      <w:rPr>
+        <w:rFonts w:ascii="OpenSymbol" w:hAnsi="OpenSymbol" w:cs="OpenSymbol" w:hint="default"/>
+      </w:rPr>
+    </w:lvl>
+    <w:lvl w:ilvl="6">
+      <w:start w:val="1"/>
+      <w:numFmt w:val="bullet"/>
+      <w:lvlText w:val=""/>
+      <w:lvlJc w:val="start"/>
+      <w:pPr>
+        <w:tabs>
+          <w:tab w:val="num" w:pos="2880"/>
+        </w:tabs>
+        <w:ind w:start="2880" w:hanging="360"/>
+      </w:pPr>
+      <w:rPr>
+        <w:rFonts w:ascii="Symbol" w:hAnsi="Symbol" w:cs="Symbol" w:hint="default"/>
+      </w:rPr>
+    </w:lvl>
+    <w:lvl w:ilvl="7">
+      <w:start w:val="1"/>
+      <w:numFmt w:val="bullet"/>
+      <w:lvlText w:val="◦"/>
+      <w:lvlJc w:val="start"/>
+      <w:pPr>
+        <w:tabs>
+          <w:tab w:val="num" w:pos="3240"/>
+        </w:tabs>
+        <w:ind w:start="3240" w:hanging="360"/>
+      </w:pPr>
+      <w:rPr>
+        <w:rFonts w:ascii="OpenSymbol" w:hAnsi="OpenSymbol" w:cs="OpenSymbol" w:hint="default"/>
+      </w:rPr>
+    </w:lvl>
+    <w:lvl w:ilvl="8">
+      <w:start w:val="1"/>
+      <w:numFmt w:val="bullet"/>
+      <w:lvlText w:val="▪"/>
+      <w:lvlJc w:val="start"/>
+      <w:pPr>
+        <w:tabs>
+          <w:tab w:val="num" w:pos="3600"/>
+        </w:tabs>
+        <w:ind w:start="3600" w:hanging="360"/>
+      </w:pPr>
+      <w:rPr>
+        <w:rFonts w:ascii="OpenSymbol" w:hAnsi="OpenSymbol" w:cs="OpenSymbol" w:hint="default"/>
+      </w:rPr>
+    </w:lvl>
+  </w:abstractNum>
+  <w:abstractNum w:abstractNumId="9">
     <w:lvl w:ilvl="0">
       <w:start w:val="1"/>
       <w:numFmt w:val="bullet"/>
@@ -2082,6 +2235,9 @@
   </w:num>
   <w:num w:numId="8">
     <w:abstractNumId w:val="8"/>
+  </w:num>
+  <w:num w:numId="9">
+    <w:abstractNumId w:val="9"/>
   </w:num>
 </w:numbering>
 </file>

</xml_diff>